<commit_message>
CS: Nov 5 Noon
</commit_message>
<xml_diff>
--- a/Code Map for DroughtOps.docx
+++ b/Code Map for DroughtOps.docx
@@ -28,7 +28,77 @@
           <w:sz w:val="22"/>
           <w:szCs w:val="22"/>
         </w:rPr>
-        <w:t>The following are the key directories and files – they neglect the simulation code which is not being used right now:</w:t>
+        <w:t>Below is a map of</w:t>
+      </w:r>
+      <w:r>
+        <w:rPr>
+          <w:sz w:val="22"/>
+          <w:szCs w:val="22"/>
+        </w:rPr>
+        <w:t xml:space="preserve"> </w:t>
+      </w:r>
+      <w:r>
+        <w:rPr>
+          <w:sz w:val="22"/>
+          <w:szCs w:val="22"/>
+        </w:rPr>
+        <w:t>the directory structure</w:t>
+      </w:r>
+      <w:r>
+        <w:rPr>
+          <w:sz w:val="22"/>
+          <w:szCs w:val="22"/>
+        </w:rPr>
+        <w:t xml:space="preserve"> and</w:t>
+      </w:r>
+      <w:r>
+        <w:rPr>
+          <w:sz w:val="22"/>
+          <w:szCs w:val="22"/>
+        </w:rPr>
+        <w:t xml:space="preserve"> key</w:t>
+      </w:r>
+      <w:r>
+        <w:rPr>
+          <w:sz w:val="22"/>
+          <w:szCs w:val="22"/>
+        </w:rPr>
+        <w:t xml:space="preserve"> files</w:t>
+      </w:r>
+      <w:r>
+        <w:rPr>
+          <w:sz w:val="22"/>
+          <w:szCs w:val="22"/>
+        </w:rPr>
+        <w:t>. (N</w:t>
+      </w:r>
+      <w:r>
+        <w:rPr>
+          <w:sz w:val="22"/>
+          <w:szCs w:val="22"/>
+        </w:rPr>
+        <w:t>eglect</w:t>
+      </w:r>
+      <w:r>
+        <w:rPr>
+          <w:sz w:val="22"/>
+          <w:szCs w:val="22"/>
+        </w:rPr>
+        <w:t xml:space="preserve">ed is </w:t>
+      </w:r>
+      <w:r>
+        <w:rPr>
+          <w:sz w:val="22"/>
+          <w:szCs w:val="22"/>
+        </w:rPr>
+        <w:t>the simulation code which is not being used right now</w:t>
+      </w:r>
+      <w:r>
+        <w:rPr>
+          <w:sz w:val="22"/>
+          <w:szCs w:val="22"/>
+        </w:rPr>
+        <w:t>.)</w:t>
       </w:r>
     </w:p>
     <w:p>
@@ -41,58 +111,42 @@
     </w:p>
     <w:p>
       <w:pPr>
-        <w:rPr>
-          <w:sz w:val="22"/>
-          <w:szCs w:val="22"/>
-        </w:rPr>
+        <w:pStyle w:val="Heading2"/>
       </w:pPr>
       <w:proofErr w:type="spellStart"/>
       <w:proofErr w:type="gramStart"/>
       <w:r>
-        <w:rPr>
-          <w:sz w:val="22"/>
-          <w:szCs w:val="22"/>
-        </w:rPr>
         <w:t>global.R</w:t>
       </w:r>
       <w:proofErr w:type="spellEnd"/>
       <w:proofErr w:type="gramEnd"/>
       <w:r>
-        <w:rPr>
-          <w:sz w:val="22"/>
-          <w:szCs w:val="22"/>
-        </w:rPr>
-        <w:t xml:space="preserve"> – creates variables and </w:t>
+        <w:t xml:space="preserve"> – creates </w:t>
+      </w:r>
+      <w:r>
+        <w:t xml:space="preserve">the </w:t>
+      </w:r>
+      <w:r>
+        <w:t xml:space="preserve">variables and </w:t>
       </w:r>
       <w:proofErr w:type="spellStart"/>
       <w:r>
-        <w:rPr>
-          <w:sz w:val="22"/>
-          <w:szCs w:val="22"/>
-        </w:rPr>
         <w:t>dataframes</w:t>
       </w:r>
       <w:proofErr w:type="spellEnd"/>
       <w:r>
-        <w:rPr>
-          <w:sz w:val="22"/>
-          <w:szCs w:val="22"/>
-        </w:rPr>
-        <w:t xml:space="preserve"> needed by everything</w:t>
-      </w:r>
-      <w:r>
-        <w:rPr>
-          <w:sz w:val="22"/>
-          <w:szCs w:val="22"/>
-        </w:rPr>
-        <w:t xml:space="preserve"> else</w:t>
-      </w:r>
-      <w:r>
-        <w:rPr>
-          <w:sz w:val="22"/>
-          <w:szCs w:val="22"/>
-        </w:rPr>
-        <w:t>:</w:t>
+        <w:t xml:space="preserve"> needed by </w:t>
+      </w:r>
+      <w:r>
+        <w:t xml:space="preserve">many </w:t>
+      </w:r>
+      <w:proofErr w:type="spellStart"/>
+      <w:r>
+        <w:t>ui</w:t>
+      </w:r>
+      <w:proofErr w:type="spellEnd"/>
+      <w:r>
+        <w:t xml:space="preserve"> and server scripts</w:t>
       </w:r>
     </w:p>
     <w:p>
@@ -109,46 +163,555 @@
           <w:sz w:val="22"/>
           <w:szCs w:val="22"/>
         </w:rPr>
-        <w:t>Defines today’s date</w:t>
-      </w:r>
-      <w:r>
-        <w:rPr>
-          <w:sz w:val="22"/>
-          <w:szCs w:val="22"/>
-        </w:rPr>
-        <w:t xml:space="preserve"> (as </w:t>
-      </w:r>
-      <w:r>
-        <w:rPr>
-          <w:sz w:val="22"/>
-          <w:szCs w:val="22"/>
-        </w:rPr>
-        <w:t xml:space="preserve">date_today0 &lt;- </w:t>
-      </w:r>
+        <w:t>Sets</w:t>
+      </w:r>
+      <w:r>
+        <w:rPr>
+          <w:sz w:val="22"/>
+          <w:szCs w:val="22"/>
+        </w:rPr>
+        <w:t xml:space="preserve"> today’s date</w:t>
+      </w:r>
+      <w:r>
+        <w:rPr>
+          <w:sz w:val="22"/>
+          <w:szCs w:val="22"/>
+        </w:rPr>
+        <w:t xml:space="preserve">, </w:t>
+      </w:r>
+      <w:proofErr w:type="spellStart"/>
+      <w:r>
+        <w:rPr>
+          <w:sz w:val="22"/>
+          <w:szCs w:val="22"/>
+        </w:rPr>
+        <w:t>date_today</w:t>
+      </w:r>
+      <w:proofErr w:type="spellEnd"/>
+      <w:r>
+        <w:rPr>
+          <w:sz w:val="22"/>
+          <w:szCs w:val="22"/>
+        </w:rPr>
+        <w:t>-</w:t>
+      </w:r>
+      <w:r>
+        <w:rPr>
+          <w:sz w:val="22"/>
+          <w:szCs w:val="22"/>
+        </w:rPr>
+        <w:t xml:space="preserve"> (</w:t>
+      </w:r>
+      <w:r>
+        <w:rPr>
+          <w:sz w:val="22"/>
+          <w:szCs w:val="22"/>
+        </w:rPr>
+        <w:t xml:space="preserve">defined </w:t>
+      </w:r>
+      <w:r>
+        <w:rPr>
+          <w:sz w:val="22"/>
+          <w:szCs w:val="22"/>
+        </w:rPr>
+        <w:t xml:space="preserve">as </w:t>
+      </w:r>
+      <w:r>
+        <w:rPr>
+          <w:sz w:val="22"/>
+          <w:szCs w:val="22"/>
+        </w:rPr>
+        <w:t>today</w:t>
+      </w:r>
+      <w:r>
+        <w:rPr>
+          <w:sz w:val="22"/>
+          <w:szCs w:val="22"/>
+        </w:rPr>
+        <w:t xml:space="preserve"> </w:t>
+      </w:r>
+      <w:r>
+        <w:rPr>
+          <w:sz w:val="22"/>
+          <w:szCs w:val="22"/>
+        </w:rPr>
+        <w:t xml:space="preserve">or </w:t>
+      </w:r>
+      <w:r>
+        <w:rPr>
+          <w:sz w:val="22"/>
+          <w:szCs w:val="22"/>
+        </w:rPr>
+        <w:t xml:space="preserve">as </w:t>
+      </w:r>
+      <w:r>
+        <w:rPr>
+          <w:sz w:val="22"/>
+          <w:szCs w:val="22"/>
+        </w:rPr>
+        <w:t>a user-specified historical date</w:t>
+      </w:r>
+      <w:r>
+        <w:rPr>
+          <w:sz w:val="22"/>
+          <w:szCs w:val="22"/>
+        </w:rPr>
+        <w:t>)</w:t>
+      </w:r>
+    </w:p>
+    <w:p>
+      <w:pPr>
+        <w:spacing w:before="80"/>
+        <w:ind w:left="720"/>
+        <w:rPr>
+          <w:sz w:val="22"/>
+          <w:szCs w:val="22"/>
+        </w:rPr>
+      </w:pPr>
+      <w:r>
+        <w:rPr>
+          <w:sz w:val="22"/>
+          <w:szCs w:val="22"/>
+        </w:rPr>
+        <w:t xml:space="preserve">Defines </w:t>
+      </w:r>
+      <w:r>
+        <w:rPr>
+          <w:sz w:val="22"/>
+          <w:szCs w:val="22"/>
+        </w:rPr>
+        <w:t xml:space="preserve">directory </w:t>
+      </w:r>
+      <w:r>
+        <w:rPr>
+          <w:sz w:val="22"/>
+          <w:szCs w:val="22"/>
+        </w:rPr>
+        <w:t>paths</w:t>
+      </w:r>
+    </w:p>
+    <w:p>
+      <w:pPr>
+        <w:spacing w:before="80"/>
+        <w:ind w:left="720"/>
+        <w:rPr>
+          <w:sz w:val="22"/>
+          <w:szCs w:val="22"/>
+        </w:rPr>
+      </w:pPr>
+      <w:r>
+        <w:rPr>
+          <w:sz w:val="22"/>
+          <w:szCs w:val="22"/>
+        </w:rPr>
+        <w:t xml:space="preserve">Reads </w:t>
+      </w:r>
+      <w:r>
+        <w:rPr>
+          <w:sz w:val="22"/>
+          <w:szCs w:val="22"/>
+        </w:rPr>
+        <w:t xml:space="preserve">classes and </w:t>
+      </w:r>
+      <w:r>
+        <w:rPr>
+          <w:sz w:val="22"/>
+          <w:szCs w:val="22"/>
+        </w:rPr>
+        <w:t>function definitions</w:t>
+      </w:r>
+      <w:r>
+        <w:rPr>
+          <w:sz w:val="22"/>
+          <w:szCs w:val="22"/>
+        </w:rPr>
+        <w:t xml:space="preserve"> in </w:t>
+      </w:r>
+    </w:p>
+    <w:p>
+      <w:pPr>
+        <w:ind w:left="1440"/>
+        <w:rPr>
+          <w:sz w:val="22"/>
+          <w:szCs w:val="22"/>
+        </w:rPr>
+      </w:pPr>
+      <w:r>
+        <w:rPr>
+          <w:sz w:val="22"/>
+          <w:szCs w:val="22"/>
+        </w:rPr>
+        <w:t>/code/classes/</w:t>
+      </w:r>
+    </w:p>
+    <w:p>
+      <w:pPr>
+        <w:ind w:left="1440"/>
+        <w:rPr>
+          <w:sz w:val="22"/>
+          <w:szCs w:val="22"/>
+        </w:rPr>
+      </w:pPr>
+      <w:r>
+        <w:rPr>
+          <w:sz w:val="22"/>
+          <w:szCs w:val="22"/>
+        </w:rPr>
+        <w:t>/code/functions/</w:t>
+      </w:r>
+    </w:p>
+    <w:p>
+      <w:pPr>
+        <w:spacing w:before="80"/>
+        <w:ind w:left="720"/>
+        <w:rPr>
+          <w:sz w:val="22"/>
+          <w:szCs w:val="22"/>
+        </w:rPr>
+      </w:pPr>
+      <w:r>
+        <w:rPr>
+          <w:sz w:val="22"/>
+          <w:szCs w:val="22"/>
+        </w:rPr>
+        <w:t>Load packages by running</w:t>
+      </w:r>
+    </w:p>
+    <w:p>
+      <w:pPr>
+        <w:ind w:left="1440"/>
+        <w:rPr>
+          <w:sz w:val="22"/>
+          <w:szCs w:val="22"/>
+        </w:rPr>
+      </w:pPr>
+      <w:r>
+        <w:rPr>
+          <w:sz w:val="22"/>
+          <w:szCs w:val="22"/>
+        </w:rPr>
+        <w:t>/code/global/</w:t>
+      </w:r>
+    </w:p>
+    <w:p>
+      <w:pPr>
+        <w:ind w:left="2160"/>
+        <w:rPr>
+          <w:sz w:val="22"/>
+          <w:szCs w:val="22"/>
+        </w:rPr>
+      </w:pPr>
+      <w:proofErr w:type="spellStart"/>
+      <w:r>
+        <w:rPr>
+          <w:sz w:val="22"/>
+          <w:szCs w:val="22"/>
+        </w:rPr>
+        <w:t>l</w:t>
+      </w:r>
+      <w:r>
+        <w:rPr>
+          <w:sz w:val="22"/>
+          <w:szCs w:val="22"/>
+        </w:rPr>
+        <w:t>oad_</w:t>
+      </w:r>
+      <w:proofErr w:type="gramStart"/>
+      <w:r>
+        <w:rPr>
+          <w:sz w:val="22"/>
+          <w:szCs w:val="22"/>
+        </w:rPr>
+        <w:t>packages.R</w:t>
+      </w:r>
+      <w:proofErr w:type="spellEnd"/>
+      <w:proofErr w:type="gramEnd"/>
+      <w:r>
+        <w:rPr>
+          <w:sz w:val="22"/>
+          <w:szCs w:val="22"/>
+        </w:rPr>
+        <w:t xml:space="preserve"> – use to load packages when NOT PUBLISHING to shiny.io</w:t>
+      </w:r>
+    </w:p>
+    <w:p>
+      <w:pPr>
+        <w:ind w:left="2160"/>
+        <w:rPr>
+          <w:sz w:val="22"/>
+          <w:szCs w:val="22"/>
+        </w:rPr>
+      </w:pPr>
+      <w:proofErr w:type="spellStart"/>
+      <w:r>
+        <w:rPr>
+          <w:sz w:val="22"/>
+          <w:szCs w:val="22"/>
+        </w:rPr>
+        <w:t>i</w:t>
+      </w:r>
+      <w:r>
+        <w:rPr>
+          <w:sz w:val="22"/>
+          <w:szCs w:val="22"/>
+        </w:rPr>
+        <w:t>mport_</w:t>
+      </w:r>
+      <w:proofErr w:type="gramStart"/>
+      <w:r>
+        <w:rPr>
+          <w:sz w:val="22"/>
+          <w:szCs w:val="22"/>
+        </w:rPr>
+        <w:t>packages.R</w:t>
+      </w:r>
+      <w:proofErr w:type="spellEnd"/>
+      <w:proofErr w:type="gramEnd"/>
+      <w:r>
+        <w:rPr>
+          <w:sz w:val="22"/>
+          <w:szCs w:val="22"/>
+        </w:rPr>
+        <w:t xml:space="preserve"> – use when </w:t>
+      </w:r>
+      <w:r>
+        <w:rPr>
+          <w:sz w:val="22"/>
+          <w:szCs w:val="22"/>
+        </w:rPr>
+        <w:t>PUBLISHING to shiny.io</w:t>
+      </w:r>
+    </w:p>
+    <w:p>
+      <w:pPr>
+        <w:spacing w:before="80"/>
+        <w:ind w:left="720"/>
+        <w:rPr>
+          <w:sz w:val="22"/>
+          <w:szCs w:val="22"/>
+        </w:rPr>
+      </w:pPr>
+      <w:r>
+        <w:rPr>
+          <w:sz w:val="22"/>
+          <w:szCs w:val="22"/>
+        </w:rPr>
+        <w:t>Import and process time series data by running</w:t>
+      </w:r>
+    </w:p>
+    <w:p>
+      <w:pPr>
+        <w:ind w:left="1440"/>
+        <w:rPr>
+          <w:sz w:val="22"/>
+          <w:szCs w:val="22"/>
+        </w:rPr>
+      </w:pPr>
+      <w:r>
+        <w:rPr>
+          <w:sz w:val="22"/>
+          <w:szCs w:val="22"/>
+        </w:rPr>
+        <w:t>/code/global/</w:t>
+      </w:r>
+    </w:p>
+    <w:p>
+      <w:pPr>
+        <w:ind w:left="2160"/>
+        <w:rPr>
+          <w:sz w:val="22"/>
+          <w:szCs w:val="22"/>
+        </w:rPr>
+      </w:pPr>
+      <w:proofErr w:type="spellStart"/>
+      <w:r>
+        <w:rPr>
+          <w:sz w:val="22"/>
+          <w:szCs w:val="22"/>
+        </w:rPr>
+        <w:t>i</w:t>
+      </w:r>
+      <w:r>
+        <w:rPr>
+          <w:sz w:val="22"/>
+          <w:szCs w:val="22"/>
+        </w:rPr>
+        <w:t>mport_</w:t>
+      </w:r>
+      <w:proofErr w:type="gramStart"/>
+      <w:r>
+        <w:rPr>
+          <w:sz w:val="22"/>
+          <w:szCs w:val="22"/>
+        </w:rPr>
+        <w:t>data.R</w:t>
+      </w:r>
+      <w:proofErr w:type="spellEnd"/>
+      <w:proofErr w:type="gramEnd"/>
+      <w:r>
+        <w:rPr>
+          <w:sz w:val="22"/>
+          <w:szCs w:val="22"/>
+        </w:rPr>
+        <w:t xml:space="preserve"> – imports the time series data</w:t>
+      </w:r>
+    </w:p>
+    <w:p>
+      <w:pPr>
+        <w:ind w:left="2160"/>
+        <w:rPr>
+          <w:sz w:val="22"/>
+          <w:szCs w:val="22"/>
+        </w:rPr>
+      </w:pPr>
+      <w:r>
+        <w:rPr>
+          <w:sz w:val="22"/>
+          <w:szCs w:val="22"/>
+        </w:rPr>
+        <w:t>/</w:t>
+      </w:r>
+      <w:proofErr w:type="spellStart"/>
+      <w:r>
+        <w:rPr>
+          <w:sz w:val="22"/>
+          <w:szCs w:val="22"/>
+        </w:rPr>
+        <w:t>data_processing</w:t>
+      </w:r>
+      <w:proofErr w:type="spellEnd"/>
+      <w:r>
+        <w:rPr>
+          <w:sz w:val="22"/>
+          <w:szCs w:val="22"/>
+        </w:rPr>
+        <w:t>/ - scripts in here do some helpful data processing</w:t>
+      </w:r>
+    </w:p>
+    <w:p>
+      <w:pPr>
+        <w:rPr>
+          <w:sz w:val="22"/>
+          <w:szCs w:val="22"/>
+        </w:rPr>
+      </w:pPr>
+    </w:p>
+    <w:p>
+      <w:pPr>
+        <w:pStyle w:val="Heading2"/>
+      </w:pPr>
       <w:proofErr w:type="spellStart"/>
       <w:proofErr w:type="gramStart"/>
       <w:r>
-        <w:rPr>
-          <w:sz w:val="22"/>
-          <w:szCs w:val="22"/>
-        </w:rPr>
-        <w:t>as.Date</w:t>
+        <w:t>u</w:t>
+      </w:r>
+      <w:r>
+        <w:t>i.R</w:t>
       </w:r>
       <w:proofErr w:type="spellEnd"/>
       <w:proofErr w:type="gramEnd"/>
       <w:r>
-        <w:rPr>
-          <w:sz w:val="22"/>
-          <w:szCs w:val="22"/>
-        </w:rPr>
-        <w:t>(today())</w:t>
-      </w:r>
-      <w:r>
-        <w:rPr>
-          <w:sz w:val="22"/>
-          <w:szCs w:val="22"/>
-        </w:rPr>
-        <w:t xml:space="preserve"> )</w:t>
+        <w:t xml:space="preserve"> – de</w:t>
+      </w:r>
+      <w:r>
+        <w:t>signs</w:t>
+      </w:r>
+      <w:r>
+        <w:t xml:space="preserve"> the user interface structure, </w:t>
+      </w:r>
+      <w:proofErr w:type="spellStart"/>
+      <w:r>
+        <w:t>ie</w:t>
+      </w:r>
+      <w:proofErr w:type="spellEnd"/>
+      <w:r>
+        <w:t xml:space="preserve"> </w:t>
+      </w:r>
+      <w:r>
+        <w:t>colors</w:t>
+      </w:r>
+      <w:r>
+        <w:t>,</w:t>
+      </w:r>
+      <w:r>
+        <w:t xml:space="preserve"> </w:t>
+      </w:r>
+      <w:r>
+        <w:t xml:space="preserve">titles, </w:t>
+      </w:r>
+      <w:r>
+        <w:t>sidebar</w:t>
+      </w:r>
+      <w:r>
+        <w:t xml:space="preserve">, and </w:t>
+      </w:r>
+      <w:r>
+        <w:t>tabs</w:t>
+      </w:r>
+    </w:p>
+    <w:p>
+      <w:pPr>
+        <w:ind w:left="720"/>
+        <w:rPr>
+          <w:sz w:val="22"/>
+          <w:szCs w:val="22"/>
+        </w:rPr>
+      </w:pPr>
+      <w:r>
+        <w:rPr>
+          <w:sz w:val="22"/>
+          <w:szCs w:val="22"/>
+        </w:rPr>
+        <w:t>D</w:t>
+      </w:r>
+      <w:r>
+        <w:rPr>
+          <w:sz w:val="22"/>
+          <w:szCs w:val="22"/>
+        </w:rPr>
+        <w:t>e</w:t>
+      </w:r>
+      <w:r>
+        <w:rPr>
+          <w:sz w:val="22"/>
+          <w:szCs w:val="22"/>
+        </w:rPr>
+        <w:t>fines</w:t>
+      </w:r>
+      <w:r>
+        <w:rPr>
+          <w:sz w:val="22"/>
+          <w:szCs w:val="22"/>
+        </w:rPr>
+        <w:t xml:space="preserve"> the </w:t>
+      </w:r>
+      <w:r>
+        <w:rPr>
+          <w:sz w:val="22"/>
+          <w:szCs w:val="22"/>
+        </w:rPr>
+        <w:t>layout</w:t>
+      </w:r>
+      <w:r>
+        <w:rPr>
+          <w:sz w:val="22"/>
+          <w:szCs w:val="22"/>
+        </w:rPr>
+        <w:t xml:space="preserve"> of </w:t>
+      </w:r>
+      <w:r>
+        <w:rPr>
+          <w:sz w:val="22"/>
+          <w:szCs w:val="22"/>
+        </w:rPr>
+        <w:t>each</w:t>
+      </w:r>
+      <w:r>
+        <w:rPr>
+          <w:sz w:val="22"/>
+          <w:szCs w:val="22"/>
+        </w:rPr>
+        <w:t xml:space="preserve"> tabs by running:</w:t>
       </w:r>
     </w:p>
     <w:p>
@@ -165,45 +728,23 @@
           <w:sz w:val="22"/>
           <w:szCs w:val="22"/>
         </w:rPr>
-        <w:t>Defines paths</w:t>
-      </w:r>
-    </w:p>
-    <w:p>
-      <w:pPr>
-        <w:spacing w:before="80"/>
-        <w:ind w:left="720"/>
-        <w:rPr>
-          <w:sz w:val="22"/>
-          <w:szCs w:val="22"/>
-        </w:rPr>
-      </w:pPr>
-      <w:r>
-        <w:rPr>
-          <w:sz w:val="22"/>
-          <w:szCs w:val="22"/>
-        </w:rPr>
-        <w:t xml:space="preserve">Reads </w:t>
-      </w:r>
-      <w:r>
-        <w:rPr>
-          <w:sz w:val="22"/>
-          <w:szCs w:val="22"/>
-        </w:rPr>
-        <w:t xml:space="preserve">classes and </w:t>
-      </w:r>
-      <w:r>
-        <w:rPr>
-          <w:sz w:val="22"/>
-          <w:szCs w:val="22"/>
-        </w:rPr>
-        <w:t>function definitions</w:t>
-      </w:r>
-      <w:r>
-        <w:rPr>
-          <w:sz w:val="22"/>
-          <w:szCs w:val="22"/>
-        </w:rPr>
-        <w:t xml:space="preserve"> in </w:t>
+        <w:t>/code/</w:t>
+      </w:r>
+      <w:proofErr w:type="spellStart"/>
+      <w:r>
+        <w:rPr>
+          <w:sz w:val="22"/>
+          <w:szCs w:val="22"/>
+        </w:rPr>
+        <w:t>ui</w:t>
+      </w:r>
+      <w:proofErr w:type="spellEnd"/>
+      <w:r>
+        <w:rPr>
+          <w:sz w:val="22"/>
+          <w:szCs w:val="22"/>
+        </w:rPr>
+        <w:t>/</w:t>
       </w:r>
     </w:p>
     <w:p>
@@ -214,85 +755,13 @@
           <w:szCs w:val="22"/>
         </w:rPr>
       </w:pPr>
-      <w:r>
-        <w:rPr>
-          <w:sz w:val="22"/>
-          <w:szCs w:val="22"/>
-        </w:rPr>
-        <w:t>/code/classes/</w:t>
-      </w:r>
-    </w:p>
-    <w:p>
-      <w:pPr>
-        <w:ind w:left="1440"/>
-        <w:rPr>
-          <w:sz w:val="22"/>
-          <w:szCs w:val="22"/>
-        </w:rPr>
-      </w:pPr>
-      <w:r>
-        <w:rPr>
-          <w:sz w:val="22"/>
-          <w:szCs w:val="22"/>
-        </w:rPr>
-        <w:t>/code/functions/</w:t>
-      </w:r>
-    </w:p>
-    <w:p>
-      <w:pPr>
-        <w:spacing w:before="80"/>
-        <w:ind w:left="720"/>
-        <w:rPr>
-          <w:sz w:val="22"/>
-          <w:szCs w:val="22"/>
-        </w:rPr>
-      </w:pPr>
-      <w:r>
-        <w:rPr>
-          <w:sz w:val="22"/>
-          <w:szCs w:val="22"/>
-        </w:rPr>
-        <w:t>Load packages by running</w:t>
-      </w:r>
-    </w:p>
-    <w:p>
-      <w:pPr>
-        <w:ind w:left="1440"/>
-        <w:rPr>
-          <w:sz w:val="22"/>
-          <w:szCs w:val="22"/>
-        </w:rPr>
-      </w:pPr>
-      <w:r>
-        <w:rPr>
-          <w:sz w:val="22"/>
-          <w:szCs w:val="22"/>
-        </w:rPr>
-        <w:t>/code/global/</w:t>
-      </w:r>
-    </w:p>
-    <w:p>
-      <w:pPr>
-        <w:ind w:left="2160"/>
-        <w:rPr>
-          <w:sz w:val="22"/>
-          <w:szCs w:val="22"/>
-        </w:rPr>
-      </w:pPr>
       <w:proofErr w:type="spellStart"/>
       <w:r>
         <w:rPr>
           <w:sz w:val="22"/>
           <w:szCs w:val="22"/>
         </w:rPr>
-        <w:t>l</w:t>
-      </w:r>
-      <w:r>
-        <w:rPr>
-          <w:sz w:val="22"/>
-          <w:szCs w:val="22"/>
-        </w:rPr>
-        <w:t>oad_</w:t>
+        <w:t>situational_awareness_</w:t>
       </w:r>
       <w:proofErr w:type="gramStart"/>
       <w:r>
@@ -300,7 +769,7 @@
           <w:sz w:val="22"/>
           <w:szCs w:val="22"/>
         </w:rPr>
-        <w:t>packages.R</w:t>
+        <w:t>ui.R</w:t>
       </w:r>
       <w:proofErr w:type="spellEnd"/>
       <w:proofErr w:type="gramEnd"/>
@@ -309,12 +778,26 @@
           <w:sz w:val="22"/>
           <w:szCs w:val="22"/>
         </w:rPr>
-        <w:t xml:space="preserve"> – use to load packages when NOT PUBLISHING to shiny.io</w:t>
-      </w:r>
-    </w:p>
-    <w:p>
-      <w:pPr>
-        <w:ind w:left="2160"/>
+        <w:t xml:space="preserve"> – </w:t>
+      </w:r>
+      <w:r>
+        <w:rPr>
+          <w:sz w:val="22"/>
+          <w:szCs w:val="22"/>
+        </w:rPr>
+        <w:t>layout of</w:t>
+      </w:r>
+      <w:r>
+        <w:rPr>
+          <w:sz w:val="22"/>
+          <w:szCs w:val="22"/>
+        </w:rPr>
+        <w:t xml:space="preserve"> the Situational Awareness tab</w:t>
+      </w:r>
+    </w:p>
+    <w:p>
+      <w:pPr>
+        <w:ind w:left="1440"/>
         <w:rPr>
           <w:sz w:val="22"/>
           <w:szCs w:val="22"/>
@@ -326,14 +809,7 @@
           <w:sz w:val="22"/>
           <w:szCs w:val="22"/>
         </w:rPr>
-        <w:t>i</w:t>
-      </w:r>
-      <w:r>
-        <w:rPr>
-          <w:sz w:val="22"/>
-          <w:szCs w:val="22"/>
-        </w:rPr>
-        <w:t>mport_</w:t>
+        <w:t>one_day_ops_</w:t>
       </w:r>
       <w:proofErr w:type="gramStart"/>
       <w:r>
@@ -341,7 +817,7 @@
           <w:sz w:val="22"/>
           <w:szCs w:val="22"/>
         </w:rPr>
-        <w:t>packages.R</w:t>
+        <w:t>ui.R</w:t>
       </w:r>
       <w:proofErr w:type="spellEnd"/>
       <w:proofErr w:type="gramEnd"/>
@@ -350,31 +826,21 @@
           <w:sz w:val="22"/>
           <w:szCs w:val="22"/>
         </w:rPr>
-        <w:t xml:space="preserve"> – use when </w:t>
-      </w:r>
-      <w:r>
-        <w:rPr>
-          <w:sz w:val="22"/>
-          <w:szCs w:val="22"/>
-        </w:rPr>
-        <w:t>PUBLISHING to shiny.io</w:t>
-      </w:r>
-    </w:p>
-    <w:p>
-      <w:pPr>
-        <w:spacing w:before="80"/>
-        <w:ind w:left="720"/>
-        <w:rPr>
-          <w:sz w:val="22"/>
-          <w:szCs w:val="22"/>
-        </w:rPr>
-      </w:pPr>
-      <w:r>
-        <w:rPr>
-          <w:sz w:val="22"/>
-          <w:szCs w:val="22"/>
-        </w:rPr>
-        <w:t>Import and process time series data by running</w:t>
+        <w:t xml:space="preserve"> – </w:t>
+      </w:r>
+      <w:r>
+        <w:rPr>
+          <w:sz w:val="22"/>
+          <w:szCs w:val="22"/>
+        </w:rPr>
+        <w:t>layout of</w:t>
+      </w:r>
+      <w:r>
+        <w:rPr>
+          <w:sz w:val="22"/>
+          <w:szCs w:val="22"/>
+        </w:rPr>
+        <w:t xml:space="preserve"> the 1-Day Ops tab</w:t>
       </w:r>
     </w:p>
     <w:p>
@@ -385,36 +851,13 @@
           <w:szCs w:val="22"/>
         </w:rPr>
       </w:pPr>
-      <w:r>
-        <w:rPr>
-          <w:sz w:val="22"/>
-          <w:szCs w:val="22"/>
-        </w:rPr>
-        <w:t>/code/global/</w:t>
-      </w:r>
-    </w:p>
-    <w:p>
-      <w:pPr>
-        <w:ind w:left="2160"/>
-        <w:rPr>
-          <w:sz w:val="22"/>
-          <w:szCs w:val="22"/>
-        </w:rPr>
-      </w:pPr>
       <w:proofErr w:type="spellStart"/>
       <w:r>
         <w:rPr>
           <w:sz w:val="22"/>
           <w:szCs w:val="22"/>
         </w:rPr>
-        <w:t>i</w:t>
-      </w:r>
-      <w:r>
-        <w:rPr>
-          <w:sz w:val="22"/>
-          <w:szCs w:val="22"/>
-        </w:rPr>
-        <w:t>mport_</w:t>
+        <w:t>ten_day_ops_</w:t>
       </w:r>
       <w:proofErr w:type="gramStart"/>
       <w:r>
@@ -422,7 +865,7 @@
           <w:sz w:val="22"/>
           <w:szCs w:val="22"/>
         </w:rPr>
-        <w:t>data.R</w:t>
+        <w:t>ui.R</w:t>
       </w:r>
       <w:proofErr w:type="spellEnd"/>
       <w:proofErr w:type="gramEnd"/>
@@ -431,136 +874,177 @@
           <w:sz w:val="22"/>
           <w:szCs w:val="22"/>
         </w:rPr>
-        <w:t xml:space="preserve"> – imports the time series data</w:t>
-      </w:r>
-    </w:p>
-    <w:p>
-      <w:pPr>
-        <w:ind w:left="2160"/>
-        <w:rPr>
-          <w:sz w:val="22"/>
-          <w:szCs w:val="22"/>
-        </w:rPr>
-      </w:pPr>
-      <w:r>
-        <w:rPr>
-          <w:sz w:val="22"/>
-          <w:szCs w:val="22"/>
-        </w:rPr>
-        <w:t>/</w:t>
-      </w:r>
+        <w:t xml:space="preserve"> – </w:t>
+      </w:r>
+      <w:r>
+        <w:rPr>
+          <w:sz w:val="22"/>
+          <w:szCs w:val="22"/>
+        </w:rPr>
+        <w:t>layout of</w:t>
+      </w:r>
+      <w:r>
+        <w:rPr>
+          <w:sz w:val="22"/>
+          <w:szCs w:val="22"/>
+        </w:rPr>
+        <w:t xml:space="preserve"> the 10-Day Ops tab</w:t>
+      </w:r>
+    </w:p>
+    <w:p>
+      <w:pPr>
+        <w:ind w:left="1440"/>
+        <w:rPr>
+          <w:sz w:val="22"/>
+          <w:szCs w:val="22"/>
+        </w:rPr>
+      </w:pPr>
       <w:proofErr w:type="spellStart"/>
       <w:r>
         <w:rPr>
           <w:sz w:val="22"/>
           <w:szCs w:val="22"/>
         </w:rPr>
-        <w:t>data_processing</w:t>
+        <w:t>demands_</w:t>
+      </w:r>
+      <w:proofErr w:type="gramStart"/>
+      <w:r>
+        <w:rPr>
+          <w:sz w:val="22"/>
+          <w:szCs w:val="22"/>
+        </w:rPr>
+        <w:t>ui.R</w:t>
       </w:r>
       <w:proofErr w:type="spellEnd"/>
-      <w:r>
-        <w:rPr>
-          <w:sz w:val="22"/>
-          <w:szCs w:val="22"/>
-        </w:rPr>
-        <w:t>/ - scripts in here do some helpful data processing</w:t>
-      </w:r>
-    </w:p>
-    <w:p>
-      <w:pPr>
-        <w:rPr>
-          <w:sz w:val="22"/>
-          <w:szCs w:val="22"/>
-        </w:rPr>
-      </w:pPr>
-    </w:p>
-    <w:p>
-      <w:pPr>
-        <w:rPr>
-          <w:sz w:val="22"/>
-          <w:szCs w:val="22"/>
-        </w:rPr>
+      <w:proofErr w:type="gramEnd"/>
+      <w:r>
+        <w:rPr>
+          <w:sz w:val="22"/>
+          <w:szCs w:val="22"/>
+        </w:rPr>
+        <w:t xml:space="preserve"> – </w:t>
+      </w:r>
+      <w:r>
+        <w:rPr>
+          <w:sz w:val="22"/>
+          <w:szCs w:val="22"/>
+        </w:rPr>
+        <w:t>layout of</w:t>
+      </w:r>
+      <w:r>
+        <w:rPr>
+          <w:sz w:val="22"/>
+          <w:szCs w:val="22"/>
+        </w:rPr>
+        <w:t xml:space="preserve"> the Demands tab</w:t>
+      </w:r>
+    </w:p>
+    <w:p>
+      <w:pPr>
+        <w:ind w:left="1440"/>
+        <w:rPr>
+          <w:sz w:val="22"/>
+          <w:szCs w:val="22"/>
+        </w:rPr>
+      </w:pPr>
+      <w:proofErr w:type="spellStart"/>
+      <w:r>
+        <w:rPr>
+          <w:sz w:val="22"/>
+          <w:szCs w:val="22"/>
+        </w:rPr>
+        <w:t>download_data_</w:t>
+      </w:r>
+      <w:proofErr w:type="gramStart"/>
+      <w:r>
+        <w:rPr>
+          <w:sz w:val="22"/>
+          <w:szCs w:val="22"/>
+        </w:rPr>
+        <w:t>ui.R</w:t>
+      </w:r>
+      <w:proofErr w:type="spellEnd"/>
+      <w:proofErr w:type="gramEnd"/>
+      <w:r>
+        <w:rPr>
+          <w:sz w:val="22"/>
+          <w:szCs w:val="22"/>
+        </w:rPr>
+        <w:t xml:space="preserve"> – ignore this for </w:t>
+      </w:r>
+      <w:r>
+        <w:rPr>
+          <w:sz w:val="22"/>
+          <w:szCs w:val="22"/>
+        </w:rPr>
+        <w:t>the drought exercise</w:t>
+      </w:r>
+    </w:p>
+    <w:p>
+      <w:pPr>
+        <w:ind w:left="1440"/>
+        <w:rPr>
+          <w:sz w:val="22"/>
+          <w:szCs w:val="22"/>
+        </w:rPr>
+      </w:pPr>
+      <w:proofErr w:type="spellStart"/>
+      <w:r>
+        <w:rPr>
+          <w:sz w:val="22"/>
+          <w:szCs w:val="22"/>
+        </w:rPr>
+        <w:t>simulation_</w:t>
+      </w:r>
+      <w:proofErr w:type="gramStart"/>
+      <w:r>
+        <w:rPr>
+          <w:sz w:val="22"/>
+          <w:szCs w:val="22"/>
+        </w:rPr>
+        <w:t>ui.R</w:t>
+      </w:r>
+      <w:proofErr w:type="spellEnd"/>
+      <w:proofErr w:type="gramEnd"/>
+      <w:r>
+        <w:rPr>
+          <w:sz w:val="22"/>
+          <w:szCs w:val="22"/>
+        </w:rPr>
+        <w:t xml:space="preserve"> – ignore this for the drought exercise</w:t>
+      </w:r>
+    </w:p>
+    <w:p>
+      <w:pPr>
+        <w:rPr>
+          <w:sz w:val="22"/>
+          <w:szCs w:val="22"/>
+        </w:rPr>
+      </w:pPr>
+    </w:p>
+    <w:p>
+      <w:pPr>
+        <w:pStyle w:val="Heading2"/>
       </w:pPr>
       <w:proofErr w:type="spellStart"/>
       <w:proofErr w:type="gramStart"/>
       <w:r>
-        <w:rPr>
-          <w:sz w:val="22"/>
-          <w:szCs w:val="22"/>
-        </w:rPr>
-        <w:t>u</w:t>
-      </w:r>
-      <w:r>
-        <w:rPr>
-          <w:sz w:val="22"/>
-          <w:szCs w:val="22"/>
-        </w:rPr>
-        <w:t>i.R</w:t>
+        <w:t>s</w:t>
+      </w:r>
+      <w:r>
+        <w:t>erver.R</w:t>
       </w:r>
       <w:proofErr w:type="spellEnd"/>
       <w:proofErr w:type="gramEnd"/>
       <w:r>
-        <w:rPr>
-          <w:sz w:val="22"/>
-          <w:szCs w:val="22"/>
-        </w:rPr>
-        <w:t xml:space="preserve"> – defines the user interface structure, </w:t>
-      </w:r>
-      <w:proofErr w:type="spellStart"/>
-      <w:r>
-        <w:rPr>
-          <w:sz w:val="22"/>
-          <w:szCs w:val="22"/>
-        </w:rPr>
-        <w:t>ie</w:t>
-      </w:r>
-      <w:proofErr w:type="spellEnd"/>
-      <w:r>
-        <w:rPr>
-          <w:sz w:val="22"/>
-          <w:szCs w:val="22"/>
-        </w:rPr>
         <w:t xml:space="preserve"> </w:t>
       </w:r>
       <w:r>
-        <w:rPr>
-          <w:sz w:val="22"/>
-          <w:szCs w:val="22"/>
-        </w:rPr>
-        <w:t xml:space="preserve">colors &amp; </w:t>
-      </w:r>
-      <w:r>
-        <w:rPr>
-          <w:sz w:val="22"/>
-          <w:szCs w:val="22"/>
-        </w:rPr>
-        <w:t>sidebar</w:t>
-      </w:r>
-      <w:r>
-        <w:rPr>
-          <w:sz w:val="22"/>
-          <w:szCs w:val="22"/>
-        </w:rPr>
-        <w:t xml:space="preserve">, and </w:t>
-      </w:r>
-      <w:r>
-        <w:rPr>
-          <w:sz w:val="22"/>
-          <w:szCs w:val="22"/>
-        </w:rPr>
-        <w:t>determines the design of the</w:t>
-      </w:r>
-      <w:r>
-        <w:rPr>
-          <w:sz w:val="22"/>
-          <w:szCs w:val="22"/>
-        </w:rPr>
-        <w:t xml:space="preserve"> tabs by running:</w:t>
-      </w:r>
-    </w:p>
-    <w:p>
-      <w:pPr>
-        <w:spacing w:before="80"/>
+        <w:t>– creates graphs and calculates the numerical values to be displayed</w:t>
+      </w:r>
+    </w:p>
+    <w:p>
+      <w:pPr>
         <w:ind w:left="720"/>
         <w:rPr>
           <w:sz w:val="22"/>
@@ -572,273 +1056,14 @@
           <w:sz w:val="22"/>
           <w:szCs w:val="22"/>
         </w:rPr>
-        <w:t>/code/</w:t>
-      </w:r>
-      <w:proofErr w:type="spellStart"/>
-      <w:r>
-        <w:rPr>
-          <w:sz w:val="22"/>
-          <w:szCs w:val="22"/>
-        </w:rPr>
-        <w:t>ui</w:t>
-      </w:r>
-      <w:proofErr w:type="spellEnd"/>
-      <w:r>
-        <w:rPr>
-          <w:sz w:val="22"/>
-          <w:szCs w:val="22"/>
-        </w:rPr>
-        <w:t>/</w:t>
-      </w:r>
-    </w:p>
-    <w:p>
-      <w:pPr>
-        <w:ind w:left="1440"/>
-        <w:rPr>
-          <w:sz w:val="22"/>
-          <w:szCs w:val="22"/>
-        </w:rPr>
-      </w:pPr>
-      <w:proofErr w:type="spellStart"/>
-      <w:r>
-        <w:rPr>
-          <w:sz w:val="22"/>
-          <w:szCs w:val="22"/>
-        </w:rPr>
-        <w:t>situational_awareness_</w:t>
-      </w:r>
-      <w:proofErr w:type="gramStart"/>
-      <w:r>
-        <w:rPr>
-          <w:sz w:val="22"/>
-          <w:szCs w:val="22"/>
-        </w:rPr>
-        <w:t>ui.R</w:t>
-      </w:r>
-      <w:proofErr w:type="spellEnd"/>
-      <w:proofErr w:type="gramEnd"/>
-      <w:r>
-        <w:rPr>
-          <w:sz w:val="22"/>
-          <w:szCs w:val="22"/>
-        </w:rPr>
-        <w:t xml:space="preserve"> – designs the Situational Awareness tab</w:t>
-      </w:r>
-    </w:p>
-    <w:p>
-      <w:pPr>
-        <w:ind w:left="1440"/>
-        <w:rPr>
-          <w:sz w:val="22"/>
-          <w:szCs w:val="22"/>
-        </w:rPr>
-      </w:pPr>
-      <w:proofErr w:type="spellStart"/>
-      <w:r>
-        <w:rPr>
-          <w:sz w:val="22"/>
-          <w:szCs w:val="22"/>
-        </w:rPr>
-        <w:t>one_day_ops_</w:t>
-      </w:r>
-      <w:proofErr w:type="gramStart"/>
-      <w:r>
-        <w:rPr>
-          <w:sz w:val="22"/>
-          <w:szCs w:val="22"/>
-        </w:rPr>
-        <w:t>ui.R</w:t>
-      </w:r>
-      <w:proofErr w:type="spellEnd"/>
-      <w:proofErr w:type="gramEnd"/>
-      <w:r>
-        <w:rPr>
-          <w:sz w:val="22"/>
-          <w:szCs w:val="22"/>
-        </w:rPr>
-        <w:t xml:space="preserve"> – designs the 1-Day Ops tab</w:t>
-      </w:r>
-    </w:p>
-    <w:p>
-      <w:pPr>
-        <w:ind w:left="1440"/>
-        <w:rPr>
-          <w:sz w:val="22"/>
-          <w:szCs w:val="22"/>
-        </w:rPr>
-      </w:pPr>
-      <w:proofErr w:type="spellStart"/>
-      <w:r>
-        <w:rPr>
-          <w:sz w:val="22"/>
-          <w:szCs w:val="22"/>
-        </w:rPr>
-        <w:t>ten_day_ops_</w:t>
-      </w:r>
-      <w:proofErr w:type="gramStart"/>
-      <w:r>
-        <w:rPr>
-          <w:sz w:val="22"/>
-          <w:szCs w:val="22"/>
-        </w:rPr>
-        <w:t>ui.R</w:t>
-      </w:r>
-      <w:proofErr w:type="spellEnd"/>
-      <w:proofErr w:type="gramEnd"/>
-      <w:r>
-        <w:rPr>
-          <w:sz w:val="22"/>
-          <w:szCs w:val="22"/>
-        </w:rPr>
-        <w:t xml:space="preserve"> – designs the 10-Day Ops tab</w:t>
-      </w:r>
-    </w:p>
-    <w:p>
-      <w:pPr>
-        <w:ind w:left="1440"/>
-        <w:rPr>
-          <w:sz w:val="22"/>
-          <w:szCs w:val="22"/>
-        </w:rPr>
-      </w:pPr>
-      <w:proofErr w:type="spellStart"/>
-      <w:r>
-        <w:rPr>
-          <w:sz w:val="22"/>
-          <w:szCs w:val="22"/>
-        </w:rPr>
-        <w:t>demands_</w:t>
-      </w:r>
-      <w:proofErr w:type="gramStart"/>
-      <w:r>
-        <w:rPr>
-          <w:sz w:val="22"/>
-          <w:szCs w:val="22"/>
-        </w:rPr>
-        <w:t>ui.R</w:t>
-      </w:r>
-      <w:proofErr w:type="spellEnd"/>
-      <w:proofErr w:type="gramEnd"/>
-      <w:r>
-        <w:rPr>
-          <w:sz w:val="22"/>
-          <w:szCs w:val="22"/>
-        </w:rPr>
-        <w:t xml:space="preserve"> – designs the Demands tab</w:t>
-      </w:r>
-    </w:p>
-    <w:p>
-      <w:pPr>
-        <w:ind w:left="1440"/>
-        <w:rPr>
-          <w:sz w:val="22"/>
-          <w:szCs w:val="22"/>
-        </w:rPr>
-      </w:pPr>
-      <w:proofErr w:type="spellStart"/>
-      <w:r>
-        <w:rPr>
-          <w:sz w:val="22"/>
-          <w:szCs w:val="22"/>
-        </w:rPr>
-        <w:t>download_data_ui.R</w:t>
-      </w:r>
-      <w:proofErr w:type="spellEnd"/>
-      <w:r>
-        <w:rPr>
-          <w:sz w:val="22"/>
-          <w:szCs w:val="22"/>
-        </w:rPr>
-        <w:t xml:space="preserve"> – ignore this for </w:t>
-      </w:r>
-      <w:r>
-        <w:rPr>
-          <w:sz w:val="22"/>
-          <w:szCs w:val="22"/>
-        </w:rPr>
-        <w:t>the drought exercise</w:t>
-      </w:r>
-    </w:p>
-    <w:p>
-      <w:pPr>
-        <w:ind w:left="1440"/>
-        <w:rPr>
-          <w:sz w:val="22"/>
-          <w:szCs w:val="22"/>
-        </w:rPr>
-      </w:pPr>
-      <w:proofErr w:type="spellStart"/>
-      <w:r>
-        <w:rPr>
-          <w:sz w:val="22"/>
-          <w:szCs w:val="22"/>
-        </w:rPr>
-        <w:t>simulation_</w:t>
-      </w:r>
-      <w:proofErr w:type="gramStart"/>
-      <w:r>
-        <w:rPr>
-          <w:sz w:val="22"/>
-          <w:szCs w:val="22"/>
-        </w:rPr>
-        <w:t>ui.R</w:t>
-      </w:r>
-      <w:proofErr w:type="spellEnd"/>
-      <w:proofErr w:type="gramEnd"/>
-      <w:r>
-        <w:rPr>
-          <w:sz w:val="22"/>
-          <w:szCs w:val="22"/>
-        </w:rPr>
-        <w:t xml:space="preserve"> – ignore this for the drought exercise</w:t>
-      </w:r>
-    </w:p>
-    <w:p>
-      <w:pPr>
-        <w:rPr>
-          <w:sz w:val="22"/>
-          <w:szCs w:val="22"/>
-        </w:rPr>
-      </w:pPr>
-    </w:p>
-    <w:p>
-      <w:pPr>
-        <w:rPr>
-          <w:sz w:val="22"/>
-          <w:szCs w:val="22"/>
-        </w:rPr>
-      </w:pPr>
-      <w:proofErr w:type="spellStart"/>
-      <w:proofErr w:type="gramStart"/>
-      <w:r>
-        <w:rPr>
-          <w:sz w:val="22"/>
-          <w:szCs w:val="22"/>
-        </w:rPr>
-        <w:t>s</w:t>
-      </w:r>
-      <w:r>
-        <w:rPr>
-          <w:sz w:val="22"/>
-          <w:szCs w:val="22"/>
-        </w:rPr>
-        <w:t>erver.R</w:t>
-      </w:r>
-      <w:proofErr w:type="spellEnd"/>
-      <w:proofErr w:type="gramEnd"/>
-      <w:r>
-        <w:rPr>
-          <w:sz w:val="22"/>
-          <w:szCs w:val="22"/>
-        </w:rPr>
-        <w:t xml:space="preserve"> </w:t>
-      </w:r>
-      <w:r>
-        <w:rPr>
-          <w:sz w:val="22"/>
-          <w:szCs w:val="22"/>
-        </w:rPr>
-        <w:t>– creates the graphs and calculates the numerical values to be displayed in the various tabs by running:</w:t>
+        <w:t>Creates graphs and calculates value box displays for each</w:t>
+      </w:r>
+      <w:r>
+        <w:rPr>
+          <w:sz w:val="22"/>
+          <w:szCs w:val="22"/>
+        </w:rPr>
+        <w:t xml:space="preserve"> tab by running:</w:t>
       </w:r>
     </w:p>
     <w:p>

</xml_diff>

<commit_message>
CS: Nov 6 - improved demand graphs
</commit_message>
<xml_diff>
--- a/Code Map for DroughtOps.docx
+++ b/Code Map for DroughtOps.docx
@@ -177,17 +177,15 @@
           <w:sz w:val="22"/>
           <w:szCs w:val="22"/>
         </w:rPr>
-        <w:t xml:space="preserve">, </w:t>
-      </w:r>
-      <w:proofErr w:type="spellStart"/>
-      <w:r>
-        <w:rPr>
-          <w:sz w:val="22"/>
-          <w:szCs w:val="22"/>
-        </w:rPr>
-        <w:t>date_today</w:t>
-      </w:r>
-      <w:proofErr w:type="spellEnd"/>
+        <w:t>, date_today</w:t>
+      </w:r>
+      <w:r>
+        <w:rPr>
+          <w:sz w:val="22"/>
+          <w:szCs w:val="22"/>
+        </w:rPr>
+        <w:t xml:space="preserve">0 </w:t>
+      </w:r>
       <w:r>
         <w:rPr>
           <w:sz w:val="22"/>
@@ -711,7 +709,21 @@
           <w:sz w:val="22"/>
           <w:szCs w:val="22"/>
         </w:rPr>
-        <w:t xml:space="preserve"> tabs by running:</w:t>
+        <w:t xml:space="preserve"> </w:t>
+      </w:r>
+      <w:r>
+        <w:rPr>
+          <w:sz w:val="22"/>
+          <w:szCs w:val="22"/>
+        </w:rPr>
+        <w:t xml:space="preserve">of the </w:t>
+      </w:r>
+      <w:r>
+        <w:rPr>
+          <w:sz w:val="22"/>
+          <w:szCs w:val="22"/>
+        </w:rPr>
+        <w:t>tabs by running:</w:t>
       </w:r>
     </w:p>
     <w:p>
@@ -1056,7 +1068,21 @@
           <w:sz w:val="22"/>
           <w:szCs w:val="22"/>
         </w:rPr>
-        <w:t>Creates graphs and calculates value box displays for each</w:t>
+        <w:t xml:space="preserve">Creates graphs and calculates value </w:t>
+      </w:r>
+      <w:r>
+        <w:rPr>
+          <w:sz w:val="22"/>
+          <w:szCs w:val="22"/>
+        </w:rPr>
+        <w:t>to be displayed in</w:t>
+      </w:r>
+      <w:r>
+        <w:rPr>
+          <w:sz w:val="22"/>
+          <w:szCs w:val="22"/>
+        </w:rPr>
+        <w:t xml:space="preserve"> each</w:t>
       </w:r>
       <w:r>
         <w:rPr>

</xml_diff>

<commit_message>
CS: reorganizing; working on fc evaluation function
</commit_message>
<xml_diff>
--- a/Code Map for DroughtOps.docx
+++ b/Code Map for DroughtOps.docx
@@ -494,7 +494,35 @@
           <w:sz w:val="22"/>
           <w:szCs w:val="22"/>
         </w:rPr>
-        <w:t>Import and process time series data by running</w:t>
+        <w:t>Import</w:t>
+      </w:r>
+      <w:r>
+        <w:rPr>
+          <w:sz w:val="22"/>
+          <w:szCs w:val="22"/>
+        </w:rPr>
+        <w:t>s</w:t>
+      </w:r>
+      <w:r>
+        <w:rPr>
+          <w:sz w:val="22"/>
+          <w:szCs w:val="22"/>
+        </w:rPr>
+        <w:t xml:space="preserve"> and process</w:t>
+      </w:r>
+      <w:r>
+        <w:rPr>
+          <w:sz w:val="22"/>
+          <w:szCs w:val="22"/>
+        </w:rPr>
+        <w:t>es</w:t>
+      </w:r>
+      <w:r>
+        <w:rPr>
+          <w:sz w:val="22"/>
+          <w:szCs w:val="22"/>
+        </w:rPr>
+        <w:t xml:space="preserve"> time series data by running</w:t>
       </w:r>
     </w:p>
     <w:p>
@@ -1170,14 +1198,7 @@
           <w:sz w:val="22"/>
           <w:szCs w:val="22"/>
         </w:rPr>
-        <w:t xml:space="preserve">/ - </w:t>
-      </w:r>
-      <w:r>
-        <w:rPr>
-          <w:sz w:val="22"/>
-          <w:szCs w:val="22"/>
-        </w:rPr>
-        <w:t>contains scripts that create graphs and value boxes</w:t>
+        <w:t>/ - contains scripts that create graphs and value boxes</w:t>
       </w:r>
     </w:p>
     <w:p>
@@ -1209,14 +1230,7 @@
           <w:sz w:val="22"/>
           <w:szCs w:val="22"/>
         </w:rPr>
-        <w:t xml:space="preserve">/ - </w:t>
-      </w:r>
-      <w:r>
-        <w:rPr>
-          <w:sz w:val="22"/>
-          <w:szCs w:val="22"/>
-        </w:rPr>
-        <w:t>contains scripts that create graphs and value boxes</w:t>
+        <w:t>/ - contains scripts that create graphs and value boxes</w:t>
       </w:r>
     </w:p>
     <w:p>
@@ -1232,14 +1246,7 @@
           <w:sz w:val="22"/>
           <w:szCs w:val="22"/>
         </w:rPr>
-        <w:t xml:space="preserve">/demands/ - </w:t>
-      </w:r>
-      <w:r>
-        <w:rPr>
-          <w:sz w:val="22"/>
-          <w:szCs w:val="22"/>
-        </w:rPr>
-        <w:t>contains scripts that create graphs and value boxes</w:t>
+        <w:t>/demands/ - contains scripts that create graphs and value boxes</w:t>
       </w:r>
     </w:p>
     <w:p>

</xml_diff>